<commit_message>
Update report's result part
</commit_message>
<xml_diff>
--- a/FD-report.docx
+++ b/FD-report.docx
@@ -111,11 +111,6 @@
       </w:pPr>
     </w:p>
     <w:p>
-      <w:pPr>
-        <w:rPr>
-          <w:rFonts w:hint="eastAsia"/>
-        </w:rPr>
-      </w:pPr>
       <w:r>
         <w:rPr>
           <w:rFonts w:hint="eastAsia"/>
@@ -136,14 +131,27 @@
         </w:rPr>
         <w:t>库上：</w:t>
       </w:r>
-      <w:hyperlink r:id="rId5" w:history="1">
-        <w:r>
-          <w:rPr>
-            <w:rStyle w:val="a7"/>
-          </w:rPr>
-          <w:t>https://github.com/shi-gy15/FDMine-TANE</w:t>
-        </w:r>
-      </w:hyperlink>
+      <w:r>
+        <w:fldChar w:fldCharType="begin"/>
+      </w:r>
+      <w:r>
+        <w:instrText xml:space="preserve"> HYPERLINK "https://github.com/shi-gy15/FDMine-TANE" </w:instrText>
+      </w:r>
+      <w:r>
+        <w:fldChar w:fldCharType="separate"/>
+      </w:r>
+      <w:r>
+        <w:rPr>
+          <w:rStyle w:val="a7"/>
+        </w:rPr>
+        <w:t>https://github.com/shi-gy15/FDMine-TANE</w:t>
+      </w:r>
+      <w:r>
+        <w:rPr>
+          <w:rStyle w:val="a7"/>
+        </w:rPr>
+        <w:fldChar w:fldCharType="end"/>
+      </w:r>
     </w:p>
     <w:p>
       <w:pPr>
@@ -188,11 +196,6 @@
       </w:r>
     </w:p>
     <w:p>
-      <w:pPr>
-        <w:rPr>
-          <w:rFonts w:hint="eastAsia"/>
-        </w:rPr>
-      </w:pPr>
       <w:r>
         <w:rPr>
           <w:rFonts w:hint="eastAsia"/>
@@ -233,8 +236,6 @@
         </w:rPr>
         <w:t>内存：8GB</w:t>
       </w:r>
-      <w:bookmarkStart w:id="0" w:name="_GoBack"/>
-      <w:bookmarkEnd w:id="0"/>
     </w:p>
     <w:p/>
     <w:p>
@@ -254,11 +255,6 @@
       </w:r>
     </w:p>
     <w:p>
-      <w:pPr>
-        <w:rPr>
-          <w:rFonts w:hint="eastAsia"/>
-        </w:rPr>
-      </w:pPr>
       <w:r>
         <w:rPr>
           <w:rFonts w:hint="eastAsia"/>
@@ -952,7 +948,7 @@
                     </pic:cNvPicPr>
                   </pic:nvPicPr>
                   <pic:blipFill>
-                    <a:blip r:embed="rId6">
+                    <a:blip r:embed="rId5">
                       <a:extLst>
                         <a:ext uri="{28A0092B-C50C-407E-A947-70E740481C1C}">
                           <a14:useLocalDpi xmlns:a14="http://schemas.microsoft.com/office/drawing/2010/main" val="0"/>
@@ -1011,9 +1007,6 @@
     <w:p>
       <w:pPr>
         <w:jc w:val="left"/>
-        <w:rPr>
-          <w:rFonts w:hint="eastAsia"/>
-        </w:rPr>
       </w:pPr>
     </w:p>
     <w:p>
@@ -1039,7 +1032,7 @@
                     </pic:cNvPicPr>
                   </pic:nvPicPr>
                   <pic:blipFill>
-                    <a:blip r:embed="rId7">
+                    <a:blip r:embed="rId6">
                       <a:extLst>
                         <a:ext uri="{28A0092B-C50C-407E-A947-70E740481C1C}">
                           <a14:useLocalDpi xmlns:a14="http://schemas.microsoft.com/office/drawing/2010/main" val="0"/>
@@ -1072,11 +1065,6 @@
       </w:r>
     </w:p>
     <w:p>
-      <w:pPr>
-        <w:rPr>
-          <w:rFonts w:hint="eastAsia"/>
-        </w:rPr>
-      </w:pPr>
       <w:r>
         <w:rPr>
           <w:rFonts w:hint="eastAsia"/>
@@ -1107,7 +1095,7 @@
                     </pic:cNvPicPr>
                   </pic:nvPicPr>
                   <pic:blipFill>
-                    <a:blip r:embed="rId8">
+                    <a:blip r:embed="rId7">
                       <a:extLst>
                         <a:ext uri="{28A0092B-C50C-407E-A947-70E740481C1C}">
                           <a14:useLocalDpi xmlns:a14="http://schemas.microsoft.com/office/drawing/2010/main" val="0"/>
@@ -1140,11 +1128,6 @@
       </w:r>
     </w:p>
     <w:p>
-      <w:pPr>
-        <w:rPr>
-          <w:rFonts w:hint="eastAsia"/>
-        </w:rPr>
-      </w:pPr>
       <w:proofErr w:type="spellStart"/>
       <w:r>
         <w:t>Compute_dependency</w:t>
@@ -1657,7 +1640,7 @@
                     </pic:cNvPicPr>
                   </pic:nvPicPr>
                   <pic:blipFill>
-                    <a:blip r:embed="rId9">
+                    <a:blip r:embed="rId8">
                       <a:extLst>
                         <a:ext uri="{28A0092B-C50C-407E-A947-70E740481C1C}">
                           <a14:useLocalDpi xmlns:a14="http://schemas.microsoft.com/office/drawing/2010/main" val="0"/>
@@ -1690,11 +1673,6 @@
       </w:r>
     </w:p>
     <w:p>
-      <w:pPr>
-        <w:rPr>
-          <w:rFonts w:hint="eastAsia"/>
-        </w:rPr>
-      </w:pPr>
       <w:r>
         <w:rPr>
           <w:rFonts w:hint="eastAsia"/>
@@ -2089,7 +2067,7 @@
                     </pic:cNvPicPr>
                   </pic:nvPicPr>
                   <pic:blipFill>
-                    <a:blip r:embed="rId10">
+                    <a:blip r:embed="rId9">
                       <a:extLst>
                         <a:ext uri="{28A0092B-C50C-407E-A947-70E740481C1C}">
                           <a14:useLocalDpi xmlns:a14="http://schemas.microsoft.com/office/drawing/2010/main" val="0"/>
@@ -2376,9 +2354,6 @@
           <w:numId w:val="2"/>
         </w:numPr>
         <w:ind w:firstLineChars="0"/>
-        <w:rPr>
-          <w:rFonts w:hint="eastAsia"/>
-        </w:rPr>
       </w:pPr>
       <w:r>
         <w:rPr>
@@ -2709,20 +2684,8 @@
         <w:t>过程</w:t>
       </w:r>
     </w:p>
-    <w:p>
-      <w:pPr>
-        <w:rPr>
-          <w:rFonts w:hint="eastAsia"/>
-        </w:rPr>
-      </w:pPr>
-    </w:p>
-    <w:p>
-      <w:pPr>
-        <w:rPr>
-          <w:rFonts w:hint="eastAsia"/>
-        </w:rPr>
-      </w:pPr>
-    </w:p>
+    <w:p/>
+    <w:p/>
     <w:p>
       <w:pPr>
         <w:pStyle w:val="a5"/>
@@ -2750,8 +2713,23 @@
         <w:rPr>
           <w:rFonts w:hint="eastAsia"/>
         </w:rPr>
-        <w:t>给出的硬件环境上运行，多次重复运行消耗时间如下：</w:t>
-      </w:r>
+        <w:t>给出的实验</w:t>
+      </w:r>
+      <w:r>
+        <w:rPr>
+          <w:rFonts w:hint="eastAsia"/>
+        </w:rPr>
+        <w:t>环境上运行，多次重复运行消耗时间如下：</w:t>
+      </w:r>
+    </w:p>
+    <w:p>
+      <w:pPr>
+        <w:rPr>
+          <w:rFonts w:hint="eastAsia"/>
+        </w:rPr>
+      </w:pPr>
+      <w:bookmarkStart w:id="0" w:name="_GoBack"/>
+      <w:bookmarkEnd w:id="0"/>
     </w:p>
     <w:tbl>
       <w:tblPr>
@@ -2777,6 +2755,7 @@
               <w:rPr>
                 <w:rFonts w:hint="eastAsia"/>
               </w:rPr>
+              <w:lastRenderedPageBreak/>
               <w:t>运行次数n</w:t>
             </w:r>
           </w:p>
@@ -2812,7 +2791,6 @@
               <w:rPr>
                 <w:rFonts w:hint="eastAsia"/>
               </w:rPr>
-              <w:lastRenderedPageBreak/>
               <w:t>1</w:t>
             </w:r>
           </w:p>
@@ -2825,6 +2803,12 @@
             <w:pPr>
               <w:cnfStyle w:val="000000100000" w:firstRow="0" w:lastRow="0" w:firstColumn="0" w:lastColumn="0" w:oddVBand="0" w:evenVBand="0" w:oddHBand="1" w:evenHBand="0" w:firstRowFirstColumn="0" w:firstRowLastColumn="0" w:lastRowFirstColumn="0" w:lastRowLastColumn="0"/>
             </w:pPr>
+            <w:r>
+              <w:rPr>
+                <w:rFonts w:hint="eastAsia"/>
+              </w:rPr>
+              <w:t>1.981</w:t>
+            </w:r>
           </w:p>
         </w:tc>
       </w:tr>
@@ -2851,6 +2835,12 @@
             <w:pPr>
               <w:cnfStyle w:val="000000000000" w:firstRow="0" w:lastRow="0" w:firstColumn="0" w:lastColumn="0" w:oddVBand="0" w:evenVBand="0" w:oddHBand="0" w:evenHBand="0" w:firstRowFirstColumn="0" w:firstRowLastColumn="0" w:lastRowFirstColumn="0" w:lastRowLastColumn="0"/>
             </w:pPr>
+            <w:r>
+              <w:rPr>
+                <w:rFonts w:hint="eastAsia"/>
+              </w:rPr>
+              <w:t>1.982</w:t>
+            </w:r>
           </w:p>
         </w:tc>
       </w:tr>
@@ -2880,6 +2870,12 @@
             <w:pPr>
               <w:cnfStyle w:val="000000100000" w:firstRow="0" w:lastRow="0" w:firstColumn="0" w:lastColumn="0" w:oddVBand="0" w:evenVBand="0" w:oddHBand="1" w:evenHBand="0" w:firstRowFirstColumn="0" w:firstRowLastColumn="0" w:lastRowFirstColumn="0" w:lastRowLastColumn="0"/>
             </w:pPr>
+            <w:r>
+              <w:rPr>
+                <w:rFonts w:hint="eastAsia"/>
+              </w:rPr>
+              <w:t>2.006</w:t>
+            </w:r>
           </w:p>
         </w:tc>
       </w:tr>
@@ -2905,7 +2901,16 @@
           <w:p>
             <w:pPr>
               <w:cnfStyle w:val="000000000000" w:firstRow="0" w:lastRow="0" w:firstColumn="0" w:lastColumn="0" w:oddVBand="0" w:evenVBand="0" w:oddHBand="0" w:evenHBand="0" w:firstRowFirstColumn="0" w:firstRowLastColumn="0" w:lastRowFirstColumn="0" w:lastRowLastColumn="0"/>
+              <w:rPr>
+                <w:rFonts w:hint="eastAsia"/>
+              </w:rPr>
             </w:pPr>
+            <w:r>
+              <w:rPr>
+                <w:rFonts w:hint="eastAsia"/>
+              </w:rPr>
+              <w:t>1.992</w:t>
+            </w:r>
           </w:p>
         </w:tc>
       </w:tr>
@@ -2919,11 +2924,6 @@
             <w:tcW w:w="4148" w:type="dxa"/>
           </w:tcPr>
           <w:p>
-            <w:pPr>
-              <w:rPr>
-                <w:rFonts w:hint="eastAsia"/>
-              </w:rPr>
-            </w:pPr>
             <w:r>
               <w:rPr>
                 <w:rFonts w:hint="eastAsia"/>
@@ -2940,6 +2940,12 @@
             <w:pPr>
               <w:cnfStyle w:val="000000100000" w:firstRow="0" w:lastRow="0" w:firstColumn="0" w:lastColumn="0" w:oddVBand="0" w:evenVBand="0" w:oddHBand="1" w:evenHBand="0" w:firstRowFirstColumn="0" w:firstRowLastColumn="0" w:lastRowFirstColumn="0" w:lastRowLastColumn="0"/>
             </w:pPr>
+            <w:r>
+              <w:rPr>
+                <w:rFonts w:hint="eastAsia"/>
+              </w:rPr>
+              <w:t>2.026</w:t>
+            </w:r>
           </w:p>
         </w:tc>
       </w:tr>
@@ -2952,12 +2958,13 @@
           <w:p>
             <w:pPr>
               <w:rPr>
-                <w:rFonts w:hint="eastAsia"/>
+                <w:highlight w:val="yellow"/>
               </w:rPr>
             </w:pPr>
             <w:r>
               <w:rPr>
                 <w:rFonts w:hint="eastAsia"/>
+                <w:highlight w:val="yellow"/>
               </w:rPr>
               <w:t>平均时间</w:t>
             </w:r>
@@ -2970,31 +2977,76 @@
           <w:p>
             <w:pPr>
               <w:cnfStyle w:val="000000000000" w:firstRow="0" w:lastRow="0" w:firstColumn="0" w:lastColumn="0" w:oddVBand="0" w:evenVBand="0" w:oddHBand="0" w:evenHBand="0" w:firstRowFirstColumn="0" w:firstRowLastColumn="0" w:lastRowFirstColumn="0" w:lastRowLastColumn="0"/>
+              <w:rPr>
+                <w:highlight w:val="yellow"/>
+              </w:rPr>
             </w:pPr>
+            <w:r>
+              <w:rPr>
+                <w:rFonts w:hint="eastAsia"/>
+                <w:highlight w:val="yellow"/>
+              </w:rPr>
+              <w:t>1.9974</w:t>
+            </w:r>
           </w:p>
         </w:tc>
       </w:tr>
     </w:tbl>
     <w:p>
       <w:pPr>
-        <w:rPr>
-          <w:rFonts w:hint="eastAsia"/>
-        </w:rPr>
-      </w:pPr>
+        <w:jc w:val="center"/>
+      </w:pPr>
+      <w:r>
+        <w:rPr>
+          <w:noProof/>
+        </w:rPr>
+        <w:pict>
+          <v:shapetype id="_x0000_t75" coordsize="21600,21600" o:spt="75" o:preferrelative="t" path="m@4@5l@4@11@9@11@9@5xe" filled="f" stroked="f">
+            <v:stroke joinstyle="miter"/>
+            <v:formulas>
+              <v:f eqn="if lineDrawn pixelLineWidth 0"/>
+              <v:f eqn="sum @0 1 0"/>
+              <v:f eqn="sum 0 0 @1"/>
+              <v:f eqn="prod @2 1 2"/>
+              <v:f eqn="prod @3 21600 pixelWidth"/>
+              <v:f eqn="prod @3 21600 pixelHeight"/>
+              <v:f eqn="sum @0 0 1"/>
+              <v:f eqn="prod @6 1 2"/>
+              <v:f eqn="prod @7 21600 pixelWidth"/>
+              <v:f eqn="sum @8 21600 0"/>
+              <v:f eqn="prod @7 21600 pixelHeight"/>
+              <v:f eqn="sum @10 21600 0"/>
+            </v:formulas>
+            <v:path o:extrusionok="f" gradientshapeok="t" o:connecttype="rect"/>
+            <o:lock v:ext="edit" aspectratio="t"/>
+          </v:shapetype>
+          <v:shape id="_x0000_i1026" type="#_x0000_t75" style="width:219.6pt;height:340.8pt">
+            <v:imagedata r:id="rId10" o:title="result"/>
+          </v:shape>
+        </w:pict>
+      </w:r>
+    </w:p>
+    <w:p>
       <w:r>
         <w:rPr>
           <w:rFonts w:hint="eastAsia"/>
         </w:rPr>
         <w:t>在数据集上的平均运行时间为：</w:t>
       </w:r>
-    </w:p>
-    <w:p>
-      <w:pPr>
-        <w:rPr>
-          <w:rFonts w:hint="eastAsia"/>
-        </w:rPr>
-      </w:pPr>
-    </w:p>
+      <w:r>
+        <w:rPr>
+          <w:rFonts w:hint="eastAsia"/>
+        </w:rPr>
+        <w:t>1.9974秒。具体分成每一步可以发现，时间主要花费在求product上，其次是读表格的时间，其他的部分几乎没有消耗时间。</w:t>
+      </w:r>
+      <w:r>
+        <w:rPr>
+          <w:rFonts w:hint="eastAsia"/>
+        </w:rPr>
+        <w:t>整个TANE求解过程时间消耗已经相对比较低了。</w:t>
+      </w:r>
+    </w:p>
+    <w:p/>
     <w:p>
       <w:pPr>
         <w:pStyle w:val="a5"/>
@@ -3028,10 +3080,14 @@
       </w:r>
     </w:p>
     <w:p>
+      <w:pPr>
+        <w:jc w:val="center"/>
+      </w:pPr>
       <w:r>
         <w:rPr>
           <w:noProof/>
         </w:rPr>
+        <w:lastRenderedPageBreak/>
         <w:drawing>
           <wp:inline distT="0" distB="0" distL="0" distR="0">
             <wp:extent cx="4191000" cy="6233160"/>
@@ -3083,70 +3139,66 @@
       </w:r>
     </w:p>
     <w:p>
-      <w:pPr>
+      <w:r>
+        <w:rPr>
+          <w:rFonts w:hint="eastAsia"/>
+        </w:rPr>
+        <w:t>首先可以发现右侧的属性都是只有一个，</w:t>
+      </w:r>
+      <w:r>
+        <w:rPr>
+          <w:rFonts w:hint="eastAsia"/>
+        </w:rPr>
+        <w:t>而且没有</w:t>
+      </w:r>
+      <w:proofErr w:type="spellStart"/>
+      <w:r>
+        <w:rPr>
+          <w:rFonts w:hint="eastAsia"/>
+        </w:rPr>
+        <w:t>trival</w:t>
+      </w:r>
+      <w:proofErr w:type="spellEnd"/>
+      <w:r>
+        <w:rPr>
+          <w:rFonts w:hint="eastAsia"/>
+        </w:rPr>
+        <w:t>的函数依赖（即右侧的属性没有包含在左侧的属性集之中的），而且</w:t>
+      </w:r>
+      <w:r>
         <w:rPr>
           <w:rFonts w:hint="eastAsia"/>
           <w:strike/>
         </w:rPr>
-      </w:pPr>
-      <w:r>
-        <w:rPr>
-          <w:rFonts w:hint="eastAsia"/>
-        </w:rPr>
-        <w:t>首先可以发现右侧的属性都是只有一个，</w:t>
-      </w:r>
-      <w:r>
-        <w:rPr>
-          <w:rFonts w:hint="eastAsia"/>
-        </w:rPr>
-        <w:t>而且没有</w:t>
-      </w:r>
-      <w:proofErr w:type="spellStart"/>
-      <w:r>
-        <w:rPr>
-          <w:rFonts w:hint="eastAsia"/>
-        </w:rPr>
-        <w:t>trival</w:t>
-      </w:r>
-      <w:proofErr w:type="spellEnd"/>
-      <w:r>
-        <w:rPr>
-          <w:rFonts w:hint="eastAsia"/>
-        </w:rPr>
-        <w:t>的函数依赖（即右侧的属性没有包</w:t>
-      </w:r>
-      <w:r>
-        <w:rPr>
-          <w:rFonts w:hint="eastAsia"/>
-        </w:rPr>
-        <w:lastRenderedPageBreak/>
-        <w:t>含在左侧的属性集之中的），而且</w:t>
-      </w:r>
-      <w:r>
+        <w:t>目测</w:t>
+      </w:r>
+      <w:r>
+        <w:rPr>
+          <w:rFonts w:hint="eastAsia"/>
+        </w:rPr>
+        <w:t>没有</w:t>
+      </w:r>
+      <w:r>
+        <w:rPr>
+          <w:rFonts w:hint="eastAsia"/>
+        </w:rPr>
+        <w:t>非minimal的依赖。</w:t>
+      </w:r>
+      <w:r>
+        <w:rPr>
+          <w:rFonts w:hint="eastAsia"/>
+        </w:rPr>
+        <w:t>单从结果来看，我们可以确认没有错误的结果。结合论文中对于TANE算法找到依赖的正确性和完整性，我们可以确认实现的函数依赖挖掘算法的正确性。</w:t>
+      </w:r>
+    </w:p>
+    <w:p/>
+    <w:p>
+      <w:pPr>
         <w:rPr>
           <w:rFonts w:hint="eastAsia"/>
           <w:strike/>
         </w:rPr>
-        <w:t>目测</w:t>
-      </w:r>
-      <w:r>
-        <w:rPr>
-          <w:rFonts w:hint="eastAsia"/>
-        </w:rPr>
-        <w:t>没有</w:t>
-      </w:r>
-      <w:r>
-        <w:rPr>
-          <w:rFonts w:hint="eastAsia"/>
-        </w:rPr>
-        <w:t>非minimal的依赖。</w:t>
-      </w:r>
-      <w:r>
-        <w:rPr>
-          <w:rFonts w:hint="eastAsia"/>
-        </w:rPr>
-        <w:t>单从结果来看，我们可以确认没有错误的结果。结合论文中对于TANE算法找到依赖的正确性和完整性，我们可以确认实现的函数依赖挖掘算法的正确性。</w:t>
-      </w:r>
+      </w:pPr>
     </w:p>
     <w:sectPr>
       <w:pgSz w:w="11906" w:h="16838"/>

</xml_diff>